<commit_message>
Update 8/20/2023 2:25PM EST
Update as of 2:25PM EST on 8/20/2023.
</commit_message>
<xml_diff>
--- a/LEGAL SECURITY SOFTWARE SYSTEMS/20230820 - Global United Defense, Inc. - Legal Security Software Systems - v1.0.0.4.docx
+++ b/LEGAL SECURITY SOFTWARE SYSTEMS/20230820 - Global United Defense, Inc. - Legal Security Software Systems - v1.0.0.4.docx
@@ -5921,19 +5921,7 @@
         <w:rPr>
           <w:u w:val="single"/>
         </w:rPr>
-        <w:t xml:space="preserve">AUTONOMOUS </w:t>
-      </w:r>
-      <w:r>
-        <w:rPr>
-          <w:u w:val="single"/>
-        </w:rPr>
-        <w:t>DERAGATORY</w:t>
-      </w:r>
-      <w:r>
-        <w:rPr>
-          <w:u w:val="single"/>
-        </w:rPr>
-        <w:t xml:space="preserve"> PREVENTION SECURITY SYSTEMS</w:t>
+        <w:t>AUTONOMOUS DERAGATORY PREVENTION SECURITY SYSTEMS</w:t>
       </w:r>
       <w:r>
         <w:t xml:space="preserve"> </w:t>
@@ -6099,19 +6087,7 @@
         <w:rPr>
           <w:u w:val="single"/>
         </w:rPr>
-        <w:t xml:space="preserve">AUTONOMOUS </w:t>
-      </w:r>
-      <w:r>
-        <w:rPr>
-          <w:u w:val="single"/>
-        </w:rPr>
-        <w:t>IDIOM</w:t>
-      </w:r>
-      <w:r>
-        <w:rPr>
-          <w:u w:val="single"/>
-        </w:rPr>
-        <w:t xml:space="preserve"> PREVENTION SECURITY SYSTEMS</w:t>
+        <w:t>AUTONOMOUS IDIOM PREVENTION SECURITY SYSTEMS</w:t>
       </w:r>
       <w:r>
         <w:t xml:space="preserve"> </w:t>
@@ -6270,19 +6246,7 @@
         <w:rPr>
           <w:u w:val="single"/>
         </w:rPr>
-        <w:t xml:space="preserve">AUTONOMOUS </w:t>
-      </w:r>
-      <w:r>
-        <w:rPr>
-          <w:u w:val="single"/>
-        </w:rPr>
-        <w:t>LEGAL DICTATIONS</w:t>
-      </w:r>
-      <w:r>
-        <w:rPr>
-          <w:u w:val="single"/>
-        </w:rPr>
-        <w:t xml:space="preserve"> PREVENTION SECURITY SYSTEMS</w:t>
+        <w:t>AUTONOMOUS LEGAL DICTATIONS PREVENTION SECURITY SYSTEMS</w:t>
       </w:r>
       <w:r>
         <w:t xml:space="preserve"> </w:t>
@@ -6448,19 +6412,7 @@
         <w:rPr>
           <w:u w:val="single"/>
         </w:rPr>
-        <w:t xml:space="preserve">AUTONOMOUS </w:t>
-      </w:r>
-      <w:r>
-        <w:rPr>
-          <w:u w:val="single"/>
-        </w:rPr>
-        <w:t>RETAINDER</w:t>
-      </w:r>
-      <w:r>
-        <w:rPr>
-          <w:u w:val="single"/>
-        </w:rPr>
-        <w:t xml:space="preserve"> PREVENTION SECURITY SYSTEMS</w:t>
+        <w:t>AUTONOMOUS RETAINDER PREVENTION SECURITY SYSTEMS</w:t>
       </w:r>
       <w:r>
         <w:t xml:space="preserve"> </w:t>
@@ -6592,15 +6544,7 @@
           <w:bCs/>
           <w:color w:val="FF0000"/>
         </w:rPr>
-        <w:t xml:space="preserve">ALL RETAINTER </w:t>
-      </w:r>
-      <w:r>
-        <w:rPr>
-          <w:b/>
-          <w:bCs/>
-          <w:color w:val="FF0000"/>
-        </w:rPr>
-        <w:t>SUBSTITUTES</w:t>
+        <w:t>ALL RETAINTER SUBSTITUTES</w:t>
       </w:r>
       <w:r>
         <w:rPr>
@@ -6608,15 +6552,7 @@
           <w:bCs/>
           <w:color w:val="C00000"/>
         </w:rPr>
-        <w:t xml:space="preserve"> </w:t>
-      </w:r>
-      <w:r>
-        <w:rPr>
-          <w:b/>
-          <w:bCs/>
-          <w:color w:val="C00000"/>
-        </w:rPr>
-        <w:t>NEVER</w:t>
+        <w:t xml:space="preserve"> NEVER</w:t>
       </w:r>
       <w:r>
         <w:rPr>
@@ -6642,10 +6578,7 @@
         <w:t>,</w:t>
       </w:r>
       <w:r>
-        <w:t xml:space="preserve"> </w:t>
-      </w:r>
-      <w:r>
-        <w:t xml:space="preserve">  </w:t>
+        <w:t xml:space="preserve">   </w:t>
       </w:r>
       <w:proofErr w:type="gramEnd"/>
       <w:r>
@@ -6696,19 +6629,7 @@
         <w:rPr>
           <w:u w:val="single"/>
         </w:rPr>
-        <w:t xml:space="preserve">AUTONOMOUS </w:t>
-      </w:r>
-      <w:r>
-        <w:rPr>
-          <w:u w:val="single"/>
-        </w:rPr>
-        <w:t>GRAND INTELLECTUAL PROPERTY THEFT</w:t>
-      </w:r>
-      <w:r>
-        <w:rPr>
-          <w:u w:val="single"/>
-        </w:rPr>
-        <w:t xml:space="preserve"> PREVENTION SECURITY SYSTEMS</w:t>
+        <w:t>AUTONOMOUS GRAND INTELLECTUAL PROPERTY THEFT PREVENTION SECURITY SYSTEMS</w:t>
       </w:r>
       <w:r>
         <w:t xml:space="preserve"> </w:t>
@@ -6817,15 +6738,7 @@
           <w:bCs/>
           <w:color w:val="FF0000"/>
         </w:rPr>
-        <w:t xml:space="preserve">ALL </w:t>
-      </w:r>
-      <w:r>
-        <w:rPr>
-          <w:b/>
-          <w:bCs/>
-          <w:color w:val="FF0000"/>
-        </w:rPr>
-        <w:t>GRAND INTELLECTUAL PROPERTY THEFT</w:t>
+        <w:t>ALL GRAND INTELLECTUAL PROPERTY THEFT</w:t>
       </w:r>
       <w:r>
         <w:rPr>
@@ -6936,19 +6849,7 @@
         <w:rPr>
           <w:u w:val="single"/>
         </w:rPr>
-        <w:t xml:space="preserve">AUTONOMOUS </w:t>
-      </w:r>
-      <w:r>
-        <w:rPr>
-          <w:u w:val="single"/>
-        </w:rPr>
-        <w:t>NAME ALTERATIONS</w:t>
-      </w:r>
-      <w:r>
-        <w:rPr>
-          <w:u w:val="single"/>
-        </w:rPr>
-        <w:t xml:space="preserve"> PREVENTION SECURITY SYSTEMS</w:t>
+        <w:t>AUTONOMOUS NAME ALTERATIONS PREVENTION SECURITY SYSTEMS</w:t>
       </w:r>
       <w:r>
         <w:t xml:space="preserve"> </w:t>
@@ -7004,14 +6905,7 @@
           <w:b/>
           <w:bCs/>
         </w:rPr>
-        <w:t xml:space="preserve"> </w:t>
-      </w:r>
-      <w:r>
-        <w:rPr>
-          <w:b/>
-          <w:bCs/>
-        </w:rPr>
-        <w:t xml:space="preserve">                   </w:t>
+        <w:t xml:space="preserve">                    </w:t>
       </w:r>
       <w:r>
         <w:rPr>
@@ -7107,19 +7001,486 @@
         <w:rPr>
           <w:u w:val="single"/>
         </w:rPr>
+        <w:t>AUTONOMOUS METARELATIONAL EQUIVALENCE PREVENTION SECURITY SYSTEMS</w:t>
+      </w:r>
+      <w:r>
+        <w:t xml:space="preserve"> </w:t>
+      </w:r>
+      <w:r>
+        <w:t>(</w:t>
+      </w:r>
+      <w:r>
+        <w:rPr>
+          <w:b/>
+          <w:bCs/>
+        </w:rPr>
+        <w:t>20</w:t>
+      </w:r>
+      <w:r>
+        <w:rPr>
+          <w:b/>
+          <w:bCs/>
+        </w:rPr>
+        <w:t>23</w:t>
+      </w:r>
+      <w:r>
+        <w:t xml:space="preserve">) </w:t>
+      </w:r>
+      <w:r>
+        <w:t xml:space="preserve">– </w:t>
+      </w:r>
+      <w:r>
+        <w:rPr>
+          <w:b/>
+          <w:bCs/>
+          <w:color w:val="7030A0"/>
+        </w:rPr>
+        <w:t>ENSURES</w:t>
+      </w:r>
+      <w:r>
+        <w:rPr>
+          <w:b/>
+          <w:bCs/>
+        </w:rPr>
+        <w:t xml:space="preserve"> </w:t>
+      </w:r>
+      <w:r>
+        <w:rPr>
+          <w:b/>
+          <w:bCs/>
+          <w:color w:val="0070C0"/>
+        </w:rPr>
+        <w:t>THAT</w:t>
+      </w:r>
+      <w:r>
+        <w:rPr>
+          <w:b/>
+          <w:bCs/>
+        </w:rPr>
+        <w:t xml:space="preserve"> </w:t>
+      </w:r>
+      <w:r>
+        <w:rPr>
+          <w:b/>
+          <w:bCs/>
+          <w:color w:val="FF0000"/>
+        </w:rPr>
+        <w:t xml:space="preserve">ALL </w:t>
+      </w:r>
+      <w:r>
+        <w:rPr>
+          <w:b/>
+          <w:bCs/>
+          <w:color w:val="FF0000"/>
+        </w:rPr>
+        <w:t>METAPHORICAL EQUIVALENCE</w:t>
+      </w:r>
+      <w:r>
+        <w:rPr>
+          <w:b/>
+          <w:bCs/>
+        </w:rPr>
+        <w:t xml:space="preserve">, </w:t>
+      </w:r>
+      <w:r>
+        <w:rPr>
+          <w:b/>
+          <w:bCs/>
+          <w:color w:val="00B0F0"/>
+        </w:rPr>
+        <w:t>OR</w:t>
+      </w:r>
+      <w:r>
+        <w:rPr>
+          <w:b/>
+          <w:bCs/>
+        </w:rPr>
+        <w:t xml:space="preserve"> </w:t>
+      </w:r>
+      <w:r>
+        <w:rPr>
+          <w:b/>
+          <w:bCs/>
+          <w:color w:val="FF0000"/>
+        </w:rPr>
+        <w:t>ALL METAPHORICAL METAPHYSICAL EQUIVALENCE</w:t>
+      </w:r>
+      <w:r>
+        <w:rPr>
+          <w:b/>
+          <w:bCs/>
+        </w:rPr>
+        <w:t xml:space="preserve">, </w:t>
+      </w:r>
+      <w:r>
+        <w:rPr>
+          <w:b/>
+          <w:bCs/>
+          <w:color w:val="00B0F0"/>
+        </w:rPr>
+        <w:t>OR</w:t>
+      </w:r>
+      <w:r>
+        <w:rPr>
+          <w:b/>
+          <w:bCs/>
+        </w:rPr>
+        <w:t xml:space="preserve"> </w:t>
+      </w:r>
+      <w:r>
+        <w:rPr>
+          <w:b/>
+          <w:bCs/>
+          <w:color w:val="FF0000"/>
+        </w:rPr>
+        <w:t>ALL METAPHYSICAL EQUIVALENCE</w:t>
+      </w:r>
+      <w:r>
+        <w:rPr>
+          <w:b/>
+          <w:bCs/>
+        </w:rPr>
+        <w:t xml:space="preserve"> </w:t>
+      </w:r>
+      <w:r>
+        <w:rPr>
+          <w:b/>
+          <w:bCs/>
+          <w:color w:val="C00000"/>
+        </w:rPr>
+        <w:t>NEVER</w:t>
+      </w:r>
+      <w:r>
+        <w:rPr>
+          <w:b/>
+          <w:bCs/>
+        </w:rPr>
+        <w:t xml:space="preserve"> </w:t>
+      </w:r>
+      <w:r>
+        <w:rPr>
+          <w:b/>
+          <w:bCs/>
+          <w:color w:val="7030A0"/>
+        </w:rPr>
+        <w:t>OCCU</w:t>
+      </w:r>
+      <w:r>
+        <w:rPr>
+          <w:b/>
+          <w:bCs/>
+          <w:color w:val="7030A0"/>
+        </w:rPr>
+        <w:t>RS</w:t>
+      </w:r>
+      <w:r>
+        <w:rPr>
+          <w:b/>
+          <w:bCs/>
+        </w:rPr>
+        <w:t xml:space="preserve"> </w:t>
+      </w:r>
+      <w:r>
+        <w:rPr>
+          <w:b/>
+          <w:bCs/>
+          <w:color w:val="00B0F0"/>
+        </w:rPr>
+        <w:t>AND</w:t>
+      </w:r>
+      <w:r>
+        <w:rPr>
+          <w:b/>
+          <w:bCs/>
+        </w:rPr>
+        <w:t xml:space="preserve"> </w:t>
+      </w:r>
+      <w:r>
+        <w:rPr>
+          <w:b/>
+          <w:bCs/>
+          <w:color w:val="0070C0"/>
+        </w:rPr>
+        <w:t>ARE</w:t>
+      </w:r>
+      <w:r>
+        <w:rPr>
+          <w:b/>
+          <w:bCs/>
+        </w:rPr>
+        <w:t xml:space="preserve"> </w:t>
+      </w:r>
+      <w:r>
+        <w:rPr>
+          <w:b/>
+          <w:bCs/>
+          <w:color w:val="C00000"/>
+        </w:rPr>
+        <w:t>NEVER</w:t>
+      </w:r>
+      <w:r>
+        <w:rPr>
+          <w:b/>
+          <w:bCs/>
+        </w:rPr>
+        <w:t xml:space="preserve"> </w:t>
+      </w:r>
+      <w:r>
+        <w:rPr>
+          <w:b/>
+          <w:bCs/>
+          <w:color w:val="FF0000"/>
+        </w:rPr>
+        <w:t>ANY SUBSTITUTE</w:t>
+      </w:r>
+      <w:r>
+        <w:rPr>
+          <w:b/>
+          <w:bCs/>
+        </w:rPr>
+        <w:t xml:space="preserve"> </w:t>
+      </w:r>
+      <w:r>
+        <w:rPr>
+          <w:b/>
+          <w:bCs/>
+          <w:color w:val="0070C0"/>
+        </w:rPr>
+        <w:t>FOR</w:t>
+      </w:r>
+      <w:r>
+        <w:rPr>
+          <w:b/>
+          <w:bCs/>
+        </w:rPr>
+        <w:t xml:space="preserve">    </w:t>
+      </w:r>
+      <w:r>
+        <w:rPr>
+          <w:b/>
+          <w:bCs/>
+          <w:color w:val="FF0000"/>
+        </w:rPr>
+        <w:t>ANY PAYMENT</w:t>
+      </w:r>
+      <w:r>
+        <w:rPr>
+          <w:b/>
+          <w:bCs/>
+        </w:rPr>
+        <w:t xml:space="preserve"> </w:t>
+      </w:r>
+      <w:r>
+        <w:rPr>
+          <w:b/>
+          <w:bCs/>
+          <w:color w:val="00B0F0"/>
+        </w:rPr>
+        <w:t>OR</w:t>
+      </w:r>
+      <w:r>
+        <w:rPr>
+          <w:b/>
+          <w:bCs/>
+        </w:rPr>
+        <w:t xml:space="preserve"> </w:t>
+      </w:r>
+      <w:r>
+        <w:rPr>
+          <w:b/>
+          <w:bCs/>
+          <w:color w:val="FF0000"/>
+        </w:rPr>
+        <w:t>ANY EXCHANGE</w:t>
+      </w:r>
+      <w:r>
+        <w:rPr>
+          <w:b/>
+          <w:bCs/>
+        </w:rPr>
+        <w:t xml:space="preserve"> </w:t>
+      </w:r>
+      <w:r>
+        <w:rPr>
+          <w:b/>
+          <w:bCs/>
+          <w:color w:val="00B0F0"/>
+        </w:rPr>
+        <w:t>OR</w:t>
+      </w:r>
+      <w:r>
+        <w:rPr>
+          <w:b/>
+          <w:bCs/>
+        </w:rPr>
+        <w:t xml:space="preserve"> </w:t>
+      </w:r>
+      <w:r>
+        <w:rPr>
+          <w:b/>
+          <w:bCs/>
+          <w:color w:val="FF0000"/>
+        </w:rPr>
+        <w:t>ANY BARTER</w:t>
+      </w:r>
+      <w:r>
+        <w:rPr>
+          <w:b/>
+          <w:bCs/>
+        </w:rPr>
+        <w:t xml:space="preserve"> </w:t>
+      </w:r>
+      <w:r>
+        <w:rPr>
+          <w:b/>
+          <w:bCs/>
+          <w:color w:val="0070C0"/>
+        </w:rPr>
+        <w:t>OF</w:t>
+      </w:r>
+      <w:r>
+        <w:rPr>
+          <w:b/>
+          <w:bCs/>
+        </w:rPr>
+        <w:t xml:space="preserve"> </w:t>
+      </w:r>
+      <w:r>
+        <w:rPr>
+          <w:b/>
+          <w:bCs/>
+          <w:color w:val="FF0000"/>
+        </w:rPr>
+        <w:t>ANY GOODS</w:t>
+      </w:r>
+      <w:r>
+        <w:rPr>
+          <w:b/>
+          <w:bCs/>
+        </w:rPr>
+        <w:t xml:space="preserve"> </w:t>
+      </w:r>
+      <w:r>
+        <w:rPr>
+          <w:b/>
+          <w:bCs/>
+          <w:color w:val="00B0F0"/>
+        </w:rPr>
+        <w:t>OR</w:t>
+      </w:r>
+      <w:r>
+        <w:rPr>
+          <w:b/>
+          <w:bCs/>
+        </w:rPr>
+        <w:t xml:space="preserve"> </w:t>
+      </w:r>
+      <w:r>
+        <w:rPr>
+          <w:b/>
+          <w:bCs/>
+          <w:color w:val="FF0000"/>
+        </w:rPr>
+        <w:t>ANY SERVICES</w:t>
+      </w:r>
+      <w:r>
+        <w:rPr>
+          <w:b/>
+          <w:bCs/>
+        </w:rPr>
+        <w:t xml:space="preserve"> </w:t>
+      </w:r>
+      <w:r>
+        <w:rPr>
+          <w:b/>
+          <w:bCs/>
+          <w:color w:val="00B0F0"/>
+        </w:rPr>
+        <w:t>OR</w:t>
+      </w:r>
+      <w:r>
+        <w:rPr>
+          <w:b/>
+          <w:bCs/>
+        </w:rPr>
+        <w:t xml:space="preserve">                 </w:t>
+      </w:r>
+      <w:r>
+        <w:rPr>
+          <w:b/>
+          <w:bCs/>
+          <w:color w:val="FF0000"/>
+        </w:rPr>
+        <w:t>ANY CURRENCY</w:t>
+      </w:r>
+      <w:r>
+        <w:rPr>
+          <w:b/>
+          <w:bCs/>
+        </w:rPr>
+        <w:t>,</w:t>
+      </w:r>
+      <w:r>
+        <w:t xml:space="preserve"> </w:t>
+      </w:r>
+      <w:r>
+        <w:rPr>
+          <w:b/>
+          <w:bCs/>
+          <w:color w:val="00B0F0"/>
+        </w:rPr>
+        <w:t>IMPLICITLY-EXPLICITLY</w:t>
+      </w:r>
+      <w:r>
+        <w:rPr>
+          <w:b/>
+          <w:bCs/>
+          <w:color w:val="00B0F0"/>
+        </w:rPr>
+        <w:t xml:space="preserve"> GLOBALLY VIRULENTLY </w:t>
+      </w:r>
+      <w:r>
+        <w:rPr>
+          <w:b/>
+          <w:bCs/>
+          <w:color w:val="00B0F0"/>
+        </w:rPr>
+        <w:t>DEFINED</w:t>
+      </w:r>
+      <w:r>
+        <w:t>.</w:t>
+      </w:r>
+    </w:p>
+    <w:p>
+      <w:pPr>
+        <w:spacing w:after="0"/>
+        <w:ind w:left="360" w:hanging="360"/>
+        <w:jc w:val="both"/>
+      </w:pPr>
+    </w:p>
+    <w:p>
+      <w:pPr>
+        <w:spacing w:after="0"/>
+        <w:ind w:left="360" w:hanging="360"/>
+        <w:jc w:val="both"/>
+      </w:pPr>
+      <w:r>
+        <w:rPr>
+          <w:u w:val="single"/>
+        </w:rPr>
         <w:t xml:space="preserve">AUTONOMOUS </w:t>
       </w:r>
       <w:r>
         <w:rPr>
           <w:u w:val="single"/>
         </w:rPr>
-        <w:t>METARELATIONAL EQUIVALENCE</w:t>
+        <w:t>REDACTION</w:t>
       </w:r>
       <w:r>
         <w:rPr>
           <w:u w:val="single"/>
         </w:rPr>
-        <w:t xml:space="preserve"> PREVENTION SECURITY SYSTEMS</w:t>
+        <w:t xml:space="preserve"> SECURITY SYSTEMS</w:t>
       </w:r>
       <w:r>
         <w:t xml:space="preserve"> </w:t>
@@ -7191,7 +7552,112 @@
           <w:bCs/>
           <w:color w:val="FF0000"/>
         </w:rPr>
-        <w:t>METAPHORICAL EQUIVALENCE</w:t>
+        <w:t>REDACTIONS</w:t>
+      </w:r>
+      <w:r>
+        <w:rPr>
+          <w:b/>
+          <w:bCs/>
+        </w:rPr>
+        <w:t xml:space="preserve"> </w:t>
+      </w:r>
+      <w:r>
+        <w:rPr>
+          <w:b/>
+          <w:bCs/>
+          <w:color w:val="0070C0"/>
+        </w:rPr>
+        <w:t>THAT ARE</w:t>
+      </w:r>
+      <w:r>
+        <w:rPr>
+          <w:b/>
+          <w:bCs/>
+        </w:rPr>
+        <w:t xml:space="preserve"> </w:t>
+      </w:r>
+      <w:r>
+        <w:rPr>
+          <w:b/>
+          <w:bCs/>
+          <w:color w:val="7030A0"/>
+        </w:rPr>
+        <w:t>CROSSED OFF</w:t>
+      </w:r>
+      <w:r>
+        <w:rPr>
+          <w:b/>
+          <w:bCs/>
+        </w:rPr>
+        <w:t xml:space="preserve"> </w:t>
+      </w:r>
+      <w:r>
+        <w:rPr>
+          <w:b/>
+          <w:bCs/>
+          <w:color w:val="C00000"/>
+        </w:rPr>
+        <w:t>NEVER</w:t>
+      </w:r>
+      <w:r>
+        <w:rPr>
+          <w:b/>
+          <w:bCs/>
+        </w:rPr>
+        <w:t xml:space="preserve"> </w:t>
+      </w:r>
+      <w:r>
+        <w:rPr>
+          <w:b/>
+          <w:bCs/>
+          <w:color w:val="0070C0"/>
+        </w:rPr>
+        <w:t>BECOME</w:t>
+      </w:r>
+      <w:r>
+        <w:rPr>
+          <w:b/>
+          <w:bCs/>
+        </w:rPr>
+        <w:t xml:space="preserve"> </w:t>
+      </w:r>
+      <w:r>
+        <w:rPr>
+          <w:b/>
+          <w:bCs/>
+          <w:color w:val="7030A0"/>
+        </w:rPr>
+        <w:t>UN-CROSSED OFF</w:t>
+      </w:r>
+      <w:r>
+        <w:rPr>
+          <w:b/>
+          <w:bCs/>
+        </w:rPr>
+        <w:t xml:space="preserve"> </w:t>
+      </w:r>
+      <w:r>
+        <w:rPr>
+          <w:b/>
+          <w:bCs/>
+          <w:color w:val="0070C0"/>
+        </w:rPr>
+        <w:t>WHILE</w:t>
+      </w:r>
+      <w:r>
+        <w:rPr>
+          <w:b/>
+          <w:bCs/>
+        </w:rPr>
+        <w:t xml:space="preserve"> </w:t>
+      </w:r>
+      <w:r>
+        <w:rPr>
+          <w:b/>
+          <w:bCs/>
+          <w:color w:val="7030A0"/>
+        </w:rPr>
+        <w:t>REDACTED</w:t>
       </w:r>
       <w:r>
         <w:rPr>
@@ -7219,9 +7685,212 @@
         <w:rPr>
           <w:b/>
           <w:bCs/>
+          <w:color w:val="7030A0"/>
+        </w:rPr>
+        <w:t>UN-CROSSED OFF</w:t>
+      </w:r>
+      <w:r>
+        <w:rPr>
+          <w:b/>
+          <w:bCs/>
+        </w:rPr>
+        <w:t xml:space="preserve"> </w:t>
+      </w:r>
+      <w:r>
+        <w:rPr>
+          <w:b/>
+          <w:bCs/>
+          <w:color w:val="0070C0"/>
+        </w:rPr>
+        <w:t>WHILE</w:t>
+      </w:r>
+      <w:r>
+        <w:rPr>
+          <w:b/>
+          <w:bCs/>
+        </w:rPr>
+        <w:t xml:space="preserve"> </w:t>
+      </w:r>
+      <w:r>
+        <w:rPr>
+          <w:b/>
+          <w:bCs/>
+          <w:color w:val="7030A0"/>
+        </w:rPr>
+        <w:lastRenderedPageBreak/>
+        <w:t>UNREDACTED</w:t>
+      </w:r>
+      <w:r>
+        <w:rPr>
+          <w:b/>
+          <w:bCs/>
+        </w:rPr>
+        <w:t xml:space="preserve"> </w:t>
+      </w:r>
+      <w:r>
+        <w:rPr>
+          <w:b/>
+          <w:bCs/>
+          <w:color w:val="00B0F0"/>
+        </w:rPr>
+        <w:t>AND</w:t>
+      </w:r>
+      <w:r>
+        <w:rPr>
+          <w:b/>
+          <w:bCs/>
+        </w:rPr>
+        <w:t xml:space="preserve"> </w:t>
+      </w:r>
+      <w:r>
+        <w:rPr>
+          <w:b/>
+          <w:bCs/>
+          <w:color w:val="0070C0"/>
+        </w:rPr>
+        <w:t>THEN</w:t>
+      </w:r>
+      <w:r>
+        <w:rPr>
+          <w:b/>
+          <w:bCs/>
+        </w:rPr>
+        <w:t xml:space="preserve"> </w:t>
+      </w:r>
+      <w:r>
+        <w:rPr>
+          <w:b/>
+          <w:bCs/>
+          <w:color w:val="7030A0"/>
+        </w:rPr>
+        <w:t>RE-REDACTED</w:t>
+      </w:r>
+      <w:r>
+        <w:rPr>
+          <w:b/>
+          <w:bCs/>
+        </w:rPr>
+        <w:t xml:space="preserve"> </w:t>
+      </w:r>
+      <w:r>
+        <w:rPr>
+          <w:b/>
+          <w:bCs/>
+          <w:color w:val="0070C0"/>
+        </w:rPr>
+        <w:t>WHILE</w:t>
+      </w:r>
+      <w:r>
+        <w:rPr>
+          <w:b/>
+          <w:bCs/>
+        </w:rPr>
+        <w:t xml:space="preserve"> </w:t>
+      </w:r>
+      <w:r>
+        <w:rPr>
+          <w:b/>
+          <w:bCs/>
+          <w:color w:val="7030A0"/>
+        </w:rPr>
+        <w:t>UN-CROSSED OFF</w:t>
+      </w:r>
+      <w:r>
+        <w:rPr>
+          <w:b/>
+          <w:bCs/>
+        </w:rPr>
+        <w:t xml:space="preserve">, </w:t>
+      </w:r>
+      <w:r>
+        <w:rPr>
+          <w:b/>
+          <w:bCs/>
+          <w:color w:val="0070C0"/>
+        </w:rPr>
+        <w:t>TO</w:t>
+      </w:r>
+      <w:r>
+        <w:rPr>
+          <w:b/>
+          <w:bCs/>
+        </w:rPr>
+        <w:t xml:space="preserve"> </w:t>
+      </w:r>
+      <w:r>
+        <w:rPr>
+          <w:b/>
+          <w:bCs/>
+          <w:color w:val="7030A0"/>
+        </w:rPr>
+        <w:t>ENSURE</w:t>
+      </w:r>
+      <w:r>
+        <w:rPr>
+          <w:b/>
+          <w:bCs/>
+        </w:rPr>
+        <w:t xml:space="preserve"> </w:t>
+      </w:r>
+      <w:r>
+        <w:rPr>
+          <w:b/>
+          <w:bCs/>
+          <w:color w:val="0070C0"/>
+        </w:rPr>
+        <w:t>THERE IS</w:t>
+      </w:r>
+      <w:r>
+        <w:rPr>
+          <w:b/>
+          <w:bCs/>
+        </w:rPr>
+        <w:t xml:space="preserve"> </w:t>
+      </w:r>
+      <w:r>
+        <w:rPr>
+          <w:b/>
+          <w:bCs/>
+          <w:color w:val="C00000"/>
+        </w:rPr>
+        <w:t>NEVER</w:t>
+      </w:r>
+      <w:r>
+        <w:rPr>
+          <w:b/>
+          <w:bCs/>
+        </w:rPr>
+        <w:t xml:space="preserve">    </w:t>
+      </w:r>
+      <w:r>
+        <w:rPr>
+          <w:b/>
+          <w:bCs/>
           <w:color w:val="FF0000"/>
         </w:rPr>
-        <w:t xml:space="preserve">ALL </w:t>
+        <w:t>ANY EXECUTION</w:t>
+      </w:r>
+      <w:r>
+        <w:rPr>
+          <w:b/>
+          <w:bCs/>
+        </w:rPr>
+        <w:t xml:space="preserve"> </w:t>
+      </w:r>
+      <w:r>
+        <w:rPr>
+          <w:b/>
+          <w:bCs/>
+          <w:color w:val="0070C0"/>
+        </w:rPr>
+        <w:t>OF</w:t>
+      </w:r>
+      <w:r>
+        <w:rPr>
+          <w:b/>
+          <w:bCs/>
+        </w:rPr>
+        <w:t xml:space="preserve"> </w:t>
       </w:r>
       <w:r>
         <w:rPr>
@@ -7229,14 +7898,14 @@
           <w:bCs/>
           <w:color w:val="FF0000"/>
         </w:rPr>
-        <w:t>METAPHORICAL METAPHYSICAL EQUIVALENCE</w:t>
-      </w:r>
-      <w:r>
-        <w:rPr>
-          <w:b/>
-          <w:bCs/>
-        </w:rPr>
-        <w:t xml:space="preserve">, </w:t>
+        <w:t>ANY COMMAND</w:t>
+      </w:r>
+      <w:r>
+        <w:rPr>
+          <w:b/>
+          <w:bCs/>
+        </w:rPr>
+        <w:t xml:space="preserve"> </w:t>
       </w:r>
       <w:r>
         <w:rPr>
@@ -7259,22 +7928,22 @@
           <w:bCs/>
           <w:color w:val="FF0000"/>
         </w:rPr>
-        <w:t>ALL METAPHYSICAL EQUIVALENCE</w:t>
-      </w:r>
-      <w:r>
-        <w:rPr>
-          <w:b/>
-          <w:bCs/>
-        </w:rPr>
-        <w:t xml:space="preserve"> </w:t>
-      </w:r>
-      <w:r>
-        <w:rPr>
-          <w:b/>
-          <w:bCs/>
-          <w:color w:val="C00000"/>
-        </w:rPr>
-        <w:t>NEVER</w:t>
+        <w:t>ANY DAMAGES</w:t>
+      </w:r>
+      <w:r>
+        <w:rPr>
+          <w:b/>
+          <w:bCs/>
+        </w:rPr>
+        <w:t xml:space="preserve"> </w:t>
+      </w:r>
+      <w:r>
+        <w:rPr>
+          <w:b/>
+          <w:bCs/>
+          <w:color w:val="0070C0"/>
+        </w:rPr>
+        <w:t>THAT ARE</w:t>
       </w:r>
       <w:r>
         <w:rPr>
@@ -7289,7 +7958,32 @@
           <w:bCs/>
           <w:color w:val="7030A0"/>
         </w:rPr>
-        <w:t>OCCU</w:t>
+        <w:t>HIDDEN</w:t>
+      </w:r>
+      <w:r>
+        <w:rPr>
+          <w:b/>
+          <w:bCs/>
+        </w:rPr>
+        <w:t>,</w:t>
+      </w:r>
+      <w:r>
+        <w:t xml:space="preserve"> </w:t>
+      </w:r>
+      <w:r>
+        <w:rPr>
+          <w:b/>
+          <w:bCs/>
+          <w:color w:val="00B0F0"/>
+        </w:rPr>
+        <w:t>XOR</w:t>
+      </w:r>
+      <w:r>
+        <w:rPr>
+          <w:b/>
+          <w:bCs/>
+        </w:rPr>
+        <w:t xml:space="preserve"> </w:t>
       </w:r>
       <w:r>
         <w:rPr>
@@ -7297,7 +7991,82 @@
           <w:bCs/>
           <w:color w:val="7030A0"/>
         </w:rPr>
-        <w:t>RS</w:t>
+        <w:t>ENSURES</w:t>
+      </w:r>
+      <w:r>
+        <w:rPr>
+          <w:b/>
+          <w:bCs/>
+        </w:rPr>
+        <w:t xml:space="preserve"> </w:t>
+      </w:r>
+      <w:r>
+        <w:rPr>
+          <w:b/>
+          <w:bCs/>
+          <w:color w:val="0070C0"/>
+        </w:rPr>
+        <w:t>THAT</w:t>
+      </w:r>
+      <w:r>
+        <w:rPr>
+          <w:b/>
+          <w:bCs/>
+        </w:rPr>
+        <w:t xml:space="preserve"> </w:t>
+      </w:r>
+      <w:r>
+        <w:rPr>
+          <w:b/>
+          <w:bCs/>
+          <w:color w:val="FF0000"/>
+        </w:rPr>
+        <w:t>ANY DAMAGING TEXT</w:t>
+      </w:r>
+      <w:r>
+        <w:rPr>
+          <w:b/>
+          <w:bCs/>
+        </w:rPr>
+        <w:t xml:space="preserve"> </w:t>
+      </w:r>
+      <w:r>
+        <w:rPr>
+          <w:b/>
+          <w:bCs/>
+          <w:color w:val="0070C0"/>
+        </w:rPr>
+        <w:t>IS</w:t>
+      </w:r>
+      <w:r>
+        <w:rPr>
+          <w:b/>
+          <w:bCs/>
+        </w:rPr>
+        <w:t xml:space="preserve"> </w:t>
+      </w:r>
+      <w:r>
+        <w:rPr>
+          <w:b/>
+          <w:bCs/>
+          <w:color w:val="00B050"/>
+        </w:rPr>
+        <w:t>ALWAYS</w:t>
+      </w:r>
+      <w:r>
+        <w:rPr>
+          <w:b/>
+          <w:bCs/>
+        </w:rPr>
+        <w:t xml:space="preserve"> </w:t>
+      </w:r>
+      <w:r>
+        <w:rPr>
+          <w:b/>
+          <w:bCs/>
+          <w:color w:val="7030A0"/>
+        </w:rPr>
+        <w:t>CROSSED OFF</w:t>
       </w:r>
       <w:r>
         <w:rPr>
@@ -7321,223 +8090,14 @@
         </w:rPr>
         <w:t xml:space="preserve"> </w:t>
       </w:r>
-      <w:r>
-        <w:rPr>
-          <w:b/>
-          <w:bCs/>
-          <w:color w:val="0070C0"/>
-        </w:rPr>
-        <w:t>ARE</w:t>
-      </w:r>
-      <w:r>
-        <w:rPr>
-          <w:b/>
-          <w:bCs/>
-        </w:rPr>
-        <w:t xml:space="preserve"> </w:t>
-      </w:r>
-      <w:r>
-        <w:rPr>
-          <w:b/>
-          <w:bCs/>
-          <w:color w:val="C00000"/>
-        </w:rPr>
-        <w:t>NEVER</w:t>
-      </w:r>
-      <w:r>
-        <w:rPr>
-          <w:b/>
-          <w:bCs/>
-        </w:rPr>
-        <w:t xml:space="preserve"> </w:t>
-      </w:r>
-      <w:r>
-        <w:rPr>
-          <w:b/>
-          <w:bCs/>
-          <w:color w:val="FF0000"/>
-        </w:rPr>
-        <w:t>ANY SUBSTITUTE</w:t>
-      </w:r>
-      <w:r>
-        <w:rPr>
-          <w:b/>
-          <w:bCs/>
-        </w:rPr>
-        <w:t xml:space="preserve"> </w:t>
-      </w:r>
-      <w:r>
-        <w:rPr>
-          <w:b/>
-          <w:bCs/>
-          <w:color w:val="0070C0"/>
-        </w:rPr>
-        <w:t>FOR</w:t>
-      </w:r>
-      <w:r>
-        <w:rPr>
-          <w:b/>
-          <w:bCs/>
-        </w:rPr>
-        <w:t xml:space="preserve">    </w:t>
-      </w:r>
-      <w:r>
-        <w:rPr>
-          <w:b/>
-          <w:bCs/>
-          <w:color w:val="FF0000"/>
-        </w:rPr>
-        <w:t>ANY PAYMENT</w:t>
-      </w:r>
-      <w:r>
-        <w:rPr>
-          <w:b/>
-          <w:bCs/>
-        </w:rPr>
-        <w:t xml:space="preserve"> </w:t>
-      </w:r>
-      <w:r>
-        <w:rPr>
-          <w:b/>
-          <w:bCs/>
-          <w:color w:val="00B0F0"/>
-        </w:rPr>
-        <w:t>OR</w:t>
-      </w:r>
-      <w:r>
-        <w:rPr>
-          <w:b/>
-          <w:bCs/>
-        </w:rPr>
-        <w:t xml:space="preserve"> </w:t>
-      </w:r>
-      <w:r>
-        <w:rPr>
-          <w:b/>
-          <w:bCs/>
-          <w:color w:val="FF0000"/>
-        </w:rPr>
-        <w:t>ANY EXCHANGE</w:t>
-      </w:r>
-      <w:r>
-        <w:rPr>
-          <w:b/>
-          <w:bCs/>
-        </w:rPr>
-        <w:t xml:space="preserve"> </w:t>
-      </w:r>
-      <w:r>
-        <w:rPr>
-          <w:b/>
-          <w:bCs/>
-          <w:color w:val="00B0F0"/>
-        </w:rPr>
-        <w:t>OR</w:t>
-      </w:r>
-      <w:r>
-        <w:rPr>
-          <w:b/>
-          <w:bCs/>
-        </w:rPr>
-        <w:t xml:space="preserve"> </w:t>
-      </w:r>
-      <w:r>
-        <w:rPr>
-          <w:b/>
-          <w:bCs/>
-          <w:color w:val="FF0000"/>
-        </w:rPr>
-        <w:t>ANY BARTER</w:t>
-      </w:r>
-      <w:r>
-        <w:rPr>
-          <w:b/>
-          <w:bCs/>
-        </w:rPr>
-        <w:t xml:space="preserve"> </w:t>
-      </w:r>
-      <w:r>
-        <w:rPr>
-          <w:b/>
-          <w:bCs/>
-          <w:color w:val="0070C0"/>
-        </w:rPr>
-        <w:t>OF</w:t>
-      </w:r>
-      <w:r>
-        <w:rPr>
-          <w:b/>
-          <w:bCs/>
-        </w:rPr>
-        <w:t xml:space="preserve"> </w:t>
-      </w:r>
-      <w:r>
-        <w:rPr>
-          <w:b/>
-          <w:bCs/>
-          <w:color w:val="FF0000"/>
-        </w:rPr>
-        <w:t>ANY GOODS</w:t>
-      </w:r>
-      <w:r>
-        <w:rPr>
-          <w:b/>
-          <w:bCs/>
-        </w:rPr>
-        <w:t xml:space="preserve"> </w:t>
-      </w:r>
-      <w:r>
-        <w:rPr>
-          <w:b/>
-          <w:bCs/>
-          <w:color w:val="00B0F0"/>
-        </w:rPr>
-        <w:t>OR</w:t>
-      </w:r>
-      <w:r>
-        <w:rPr>
-          <w:b/>
-          <w:bCs/>
-        </w:rPr>
-        <w:t xml:space="preserve"> </w:t>
-      </w:r>
-      <w:r>
-        <w:rPr>
-          <w:b/>
-          <w:bCs/>
-          <w:color w:val="FF0000"/>
-        </w:rPr>
-        <w:t>ANY SERVICES</w:t>
-      </w:r>
-      <w:r>
-        <w:rPr>
-          <w:b/>
-          <w:bCs/>
-        </w:rPr>
-        <w:t xml:space="preserve"> </w:t>
-      </w:r>
-      <w:r>
-        <w:rPr>
-          <w:b/>
-          <w:bCs/>
-          <w:color w:val="00B0F0"/>
-        </w:rPr>
-        <w:t>OR</w:t>
-      </w:r>
-      <w:r>
-        <w:rPr>
-          <w:b/>
-          <w:bCs/>
-        </w:rPr>
-        <w:t xml:space="preserve">                 </w:t>
-      </w:r>
-      <w:r>
-        <w:rPr>
-          <w:b/>
-          <w:bCs/>
-          <w:color w:val="FF0000"/>
-        </w:rPr>
-        <w:t>ANY CURRENCY</w:t>
+      <w:proofErr w:type="gramStart"/>
+      <w:r>
+        <w:rPr>
+          <w:b/>
+          <w:bCs/>
+          <w:color w:val="7030A0"/>
+        </w:rPr>
+        <w:t>REDACTED</w:t>
       </w:r>
       <w:r>
         <w:rPr>
@@ -7547,7 +8107,11 @@
         <w:t>,</w:t>
       </w:r>
       <w:r>
-        <w:t xml:space="preserve"> </w:t>
+        <w:t xml:space="preserve">   </w:t>
+      </w:r>
+      <w:proofErr w:type="gramEnd"/>
+      <w:r>
+        <w:t xml:space="preserve">                                                  </w:t>
       </w:r>
       <w:r>
         <w:rPr>

</xml_diff>

<commit_message>
Update 8/20/2023 8:10PM EST
Updates as of 8:10PM EST on 8/20/2023.
</commit_message>
<xml_diff>
--- a/LEGAL SECURITY SOFTWARE SYSTEMS/20230820 - Global United Defense, Inc. - Legal Security Software Systems - v1.0.0.4.docx
+++ b/LEGAL SECURITY SOFTWARE SYSTEMS/20230820 - Global United Defense, Inc. - Legal Security Software Systems - v1.0.0.4.docx
@@ -186,7 +186,7 @@
           <w:sz w:val="28"/>
           <w:szCs w:val="28"/>
         </w:rPr>
-        <w:t>8/20/2023 1:50:18 PM</w:t>
+        <w:t>8/20/2023 8:09:48 PM</w:t>
       </w:r>
       <w:r>
         <w:rPr>
@@ -7468,19 +7468,7 @@
         <w:rPr>
           <w:u w:val="single"/>
         </w:rPr>
-        <w:t xml:space="preserve">AUTONOMOUS </w:t>
-      </w:r>
-      <w:r>
-        <w:rPr>
-          <w:u w:val="single"/>
-        </w:rPr>
-        <w:t>REDACTION</w:t>
-      </w:r>
-      <w:r>
-        <w:rPr>
-          <w:u w:val="single"/>
-        </w:rPr>
-        <w:t xml:space="preserve"> SECURITY SYSTEMS</w:t>
+        <w:t>AUTONOMOUS REDACTION SECURITY SYSTEMS</w:t>
       </w:r>
       <w:r>
         <w:t xml:space="preserve"> </w:t>
@@ -8112,6 +8100,604 @@
       <w:proofErr w:type="gramEnd"/>
       <w:r>
         <w:t xml:space="preserve">                                                  </w:t>
+      </w:r>
+      <w:r>
+        <w:rPr>
+          <w:b/>
+          <w:bCs/>
+          <w:color w:val="00B0F0"/>
+        </w:rPr>
+        <w:t>IMPLICITLY-EXPLICITLY</w:t>
+      </w:r>
+      <w:r>
+        <w:rPr>
+          <w:b/>
+          <w:bCs/>
+          <w:color w:val="00B0F0"/>
+        </w:rPr>
+        <w:t xml:space="preserve"> GLOBALLY VIRULENTLY </w:t>
+      </w:r>
+      <w:r>
+        <w:rPr>
+          <w:b/>
+          <w:bCs/>
+          <w:color w:val="00B0F0"/>
+        </w:rPr>
+        <w:t>DEFINED</w:t>
+      </w:r>
+      <w:r>
+        <w:t>.</w:t>
+      </w:r>
+    </w:p>
+    <w:p>
+      <w:pPr>
+        <w:spacing w:after="0"/>
+        <w:ind w:left="360" w:hanging="360"/>
+        <w:jc w:val="both"/>
+      </w:pPr>
+    </w:p>
+    <w:p>
+      <w:pPr>
+        <w:spacing w:after="0"/>
+        <w:ind w:left="360" w:hanging="360"/>
+        <w:jc w:val="both"/>
+      </w:pPr>
+      <w:r>
+        <w:rPr>
+          <w:u w:val="single"/>
+        </w:rPr>
+        <w:t xml:space="preserve">AUTONOMOUS </w:t>
+      </w:r>
+      <w:r>
+        <w:rPr>
+          <w:u w:val="single"/>
+        </w:rPr>
+        <w:t>CROSS-OFF</w:t>
+      </w:r>
+      <w:r>
+        <w:rPr>
+          <w:u w:val="single"/>
+        </w:rPr>
+        <w:t xml:space="preserve"> SECURITY SYSTEMS</w:t>
+      </w:r>
+      <w:r>
+        <w:t xml:space="preserve"> </w:t>
+      </w:r>
+      <w:r>
+        <w:t>(</w:t>
+      </w:r>
+      <w:r>
+        <w:rPr>
+          <w:b/>
+          <w:bCs/>
+        </w:rPr>
+        <w:t>20</w:t>
+      </w:r>
+      <w:r>
+        <w:rPr>
+          <w:b/>
+          <w:bCs/>
+        </w:rPr>
+        <w:t>23</w:t>
+      </w:r>
+      <w:r>
+        <w:t xml:space="preserve">) </w:t>
+      </w:r>
+      <w:r>
+        <w:t xml:space="preserve">– </w:t>
+      </w:r>
+      <w:r>
+        <w:rPr>
+          <w:b/>
+          <w:bCs/>
+          <w:color w:val="7030A0"/>
+        </w:rPr>
+        <w:t>ENSURES</w:t>
+      </w:r>
+      <w:r>
+        <w:rPr>
+          <w:b/>
+          <w:bCs/>
+        </w:rPr>
+        <w:t xml:space="preserve"> </w:t>
+      </w:r>
+      <w:r>
+        <w:rPr>
+          <w:b/>
+          <w:bCs/>
+          <w:color w:val="0070C0"/>
+        </w:rPr>
+        <w:t>THAT</w:t>
+      </w:r>
+      <w:r>
+        <w:rPr>
+          <w:b/>
+          <w:bCs/>
+        </w:rPr>
+        <w:t xml:space="preserve"> </w:t>
+      </w:r>
+      <w:r>
+        <w:rPr>
+          <w:b/>
+          <w:bCs/>
+          <w:color w:val="FF0000"/>
+        </w:rPr>
+        <w:t xml:space="preserve">ALL </w:t>
+      </w:r>
+      <w:r>
+        <w:rPr>
+          <w:b/>
+          <w:bCs/>
+          <w:color w:val="FF0000"/>
+        </w:rPr>
+        <w:t>OFFENSIVE OPTIONS</w:t>
+      </w:r>
+      <w:r>
+        <w:rPr>
+          <w:b/>
+          <w:bCs/>
+        </w:rPr>
+        <w:t xml:space="preserve"> </w:t>
+      </w:r>
+      <w:r>
+        <w:rPr>
+          <w:b/>
+          <w:bCs/>
+          <w:color w:val="0070C0"/>
+        </w:rPr>
+        <w:t>IS</w:t>
+      </w:r>
+      <w:r>
+        <w:rPr>
+          <w:b/>
+          <w:bCs/>
+        </w:rPr>
+        <w:t xml:space="preserve"> </w:t>
+      </w:r>
+      <w:r>
+        <w:rPr>
+          <w:b/>
+          <w:bCs/>
+          <w:color w:val="00B050"/>
+        </w:rPr>
+        <w:t>ALWAYS</w:t>
+      </w:r>
+      <w:r>
+        <w:rPr>
+          <w:b/>
+          <w:bCs/>
+        </w:rPr>
+        <w:t xml:space="preserve"> </w:t>
+      </w:r>
+      <w:r>
+        <w:rPr>
+          <w:b/>
+          <w:bCs/>
+          <w:color w:val="7030A0"/>
+        </w:rPr>
+        <w:t>UN-</w:t>
+      </w:r>
+      <w:r>
+        <w:rPr>
+          <w:b/>
+          <w:bCs/>
+          <w:color w:val="7030A0"/>
+        </w:rPr>
+        <w:t>UN-</w:t>
+      </w:r>
+      <w:r>
+        <w:rPr>
+          <w:b/>
+          <w:bCs/>
+          <w:color w:val="7030A0"/>
+        </w:rPr>
+        <w:t>CROSS</w:t>
+      </w:r>
+      <w:r>
+        <w:rPr>
+          <w:b/>
+          <w:bCs/>
+          <w:color w:val="7030A0"/>
+        </w:rPr>
+        <w:t>-OFF-ABLE</w:t>
+      </w:r>
+      <w:r>
+        <w:rPr>
+          <w:b/>
+          <w:bCs/>
+        </w:rPr>
+        <w:t xml:space="preserve"> </w:t>
+      </w:r>
+      <w:r>
+        <w:rPr>
+          <w:b/>
+          <w:bCs/>
+          <w:color w:val="00B0F0"/>
+        </w:rPr>
+        <w:t>AND</w:t>
+      </w:r>
+      <w:r>
+        <w:rPr>
+          <w:b/>
+          <w:bCs/>
+        </w:rPr>
+        <w:t xml:space="preserve"> </w:t>
+      </w:r>
+      <w:r>
+        <w:rPr>
+          <w:b/>
+          <w:bCs/>
+          <w:color w:val="0070C0"/>
+        </w:rPr>
+        <w:t>IS</w:t>
+      </w:r>
+      <w:r>
+        <w:rPr>
+          <w:b/>
+          <w:bCs/>
+        </w:rPr>
+        <w:t xml:space="preserve"> </w:t>
+      </w:r>
+      <w:r>
+        <w:rPr>
+          <w:b/>
+          <w:bCs/>
+          <w:color w:val="00B050"/>
+        </w:rPr>
+        <w:t>ALWAYS</w:t>
+      </w:r>
+      <w:r>
+        <w:rPr>
+          <w:b/>
+          <w:bCs/>
+        </w:rPr>
+        <w:t xml:space="preserve"> </w:t>
+      </w:r>
+      <w:r>
+        <w:rPr>
+          <w:b/>
+          <w:bCs/>
+          <w:color w:val="7030A0"/>
+        </w:rPr>
+        <w:t>CROSSED OFF</w:t>
+      </w:r>
+      <w:r>
+        <w:rPr>
+          <w:b/>
+          <w:bCs/>
+        </w:rPr>
+        <w:t xml:space="preserve"> </w:t>
+      </w:r>
+      <w:r>
+        <w:rPr>
+          <w:b/>
+          <w:bCs/>
+          <w:color w:val="00B0F0"/>
+        </w:rPr>
+        <w:t>AND</w:t>
+      </w:r>
+      <w:r>
+        <w:rPr>
+          <w:b/>
+          <w:bCs/>
+        </w:rPr>
+        <w:t xml:space="preserve"> </w:t>
+      </w:r>
+      <w:r>
+        <w:rPr>
+          <w:b/>
+          <w:bCs/>
+          <w:color w:val="7030A0"/>
+        </w:rPr>
+        <w:t>DISBALED</w:t>
+      </w:r>
+      <w:r>
+        <w:rPr>
+          <w:b/>
+          <w:bCs/>
+        </w:rPr>
+        <w:t xml:space="preserve"> </w:t>
+      </w:r>
+      <w:r>
+        <w:rPr>
+          <w:b/>
+          <w:bCs/>
+          <w:color w:val="00B0F0"/>
+        </w:rPr>
+        <w:t>AND</w:t>
+      </w:r>
+      <w:r>
+        <w:rPr>
+          <w:b/>
+          <w:bCs/>
+        </w:rPr>
+        <w:t xml:space="preserve"> </w:t>
+      </w:r>
+      <w:r>
+        <w:rPr>
+          <w:b/>
+          <w:bCs/>
+        </w:rPr>
+        <w:t xml:space="preserve">                  </w:t>
+      </w:r>
+      <w:r>
+        <w:rPr>
+          <w:b/>
+          <w:bCs/>
+          <w:color w:val="7030A0"/>
+        </w:rPr>
+        <w:t>UN-EXECUTABLE</w:t>
+      </w:r>
+      <w:r>
+        <w:rPr>
+          <w:b/>
+          <w:bCs/>
+        </w:rPr>
+        <w:t xml:space="preserve"> </w:t>
+      </w:r>
+      <w:r>
+        <w:rPr>
+          <w:b/>
+          <w:bCs/>
+          <w:color w:val="00B0F0"/>
+        </w:rPr>
+        <w:t>AND</w:t>
+      </w:r>
+      <w:r>
+        <w:rPr>
+          <w:b/>
+          <w:bCs/>
+        </w:rPr>
+        <w:t xml:space="preserve"> </w:t>
+      </w:r>
+      <w:r>
+        <w:rPr>
+          <w:b/>
+          <w:bCs/>
+          <w:color w:val="7030A0"/>
+        </w:rPr>
+        <w:t>BANNED</w:t>
+      </w:r>
+      <w:r>
+        <w:rPr>
+          <w:b/>
+          <w:bCs/>
+        </w:rPr>
+        <w:t xml:space="preserve"> </w:t>
+      </w:r>
+      <w:r>
+        <w:rPr>
+          <w:b/>
+          <w:bCs/>
+          <w:color w:val="00B0F0"/>
+        </w:rPr>
+        <w:t>AND</w:t>
+      </w:r>
+      <w:r>
+        <w:rPr>
+          <w:b/>
+          <w:bCs/>
+        </w:rPr>
+        <w:t xml:space="preserve"> </w:t>
+      </w:r>
+      <w:r>
+        <w:rPr>
+          <w:b/>
+          <w:bCs/>
+          <w:color w:val="7030A0"/>
+        </w:rPr>
+        <w:t>REDACTED</w:t>
+      </w:r>
+      <w:r>
+        <w:rPr>
+          <w:b/>
+          <w:bCs/>
+          <w:color w:val="FF0000"/>
+        </w:rPr>
+        <w:t xml:space="preserve"> </w:t>
+      </w:r>
+      <w:r>
+        <w:rPr>
+          <w:b/>
+          <w:bCs/>
+          <w:color w:val="00B0F0"/>
+        </w:rPr>
+        <w:t>AND</w:t>
+      </w:r>
+      <w:r>
+        <w:rPr>
+          <w:b/>
+          <w:bCs/>
+        </w:rPr>
+        <w:t xml:space="preserve"> </w:t>
+      </w:r>
+      <w:r>
+        <w:rPr>
+          <w:b/>
+          <w:bCs/>
+          <w:color w:val="FF0000"/>
+        </w:rPr>
+        <w:t>ALL OFFENSIVE TEXT</w:t>
+      </w:r>
+      <w:r>
+        <w:rPr>
+          <w:b/>
+          <w:bCs/>
+        </w:rPr>
+        <w:t xml:space="preserve"> </w:t>
+      </w:r>
+      <w:r>
+        <w:rPr>
+          <w:b/>
+          <w:bCs/>
+          <w:color w:val="0070C0"/>
+        </w:rPr>
+        <w:t>IS</w:t>
+      </w:r>
+      <w:r>
+        <w:rPr>
+          <w:b/>
+          <w:bCs/>
+        </w:rPr>
+        <w:t xml:space="preserve"> </w:t>
+      </w:r>
+      <w:r>
+        <w:rPr>
+          <w:b/>
+          <w:bCs/>
+          <w:color w:val="00B050"/>
+        </w:rPr>
+        <w:t>ALWAYS</w:t>
+      </w:r>
+      <w:r>
+        <w:rPr>
+          <w:b/>
+          <w:bCs/>
+        </w:rPr>
+        <w:t xml:space="preserve"> </w:t>
+      </w:r>
+      <w:r>
+        <w:rPr>
+          <w:b/>
+          <w:bCs/>
+          <w:color w:val="7030A0"/>
+        </w:rPr>
+        <w:t>CROSSED OFF</w:t>
+      </w:r>
+      <w:r>
+        <w:rPr>
+          <w:b/>
+          <w:bCs/>
+        </w:rPr>
+        <w:t xml:space="preserve"> </w:t>
+      </w:r>
+      <w:r>
+        <w:rPr>
+          <w:b/>
+          <w:bCs/>
+          <w:color w:val="00B0F0"/>
+        </w:rPr>
+        <w:t>AND</w:t>
+      </w:r>
+      <w:r>
+        <w:rPr>
+          <w:b/>
+          <w:bCs/>
+        </w:rPr>
+        <w:t xml:space="preserve"> </w:t>
+      </w:r>
+      <w:r>
+        <w:rPr>
+          <w:b/>
+          <w:bCs/>
+          <w:color w:val="7030A0"/>
+        </w:rPr>
+        <w:t>DISBALED</w:t>
+      </w:r>
+      <w:r>
+        <w:rPr>
+          <w:b/>
+          <w:bCs/>
+        </w:rPr>
+        <w:t xml:space="preserve"> </w:t>
+      </w:r>
+      <w:r>
+        <w:rPr>
+          <w:b/>
+          <w:bCs/>
+          <w:color w:val="00B0F0"/>
+        </w:rPr>
+        <w:t>AND</w:t>
+      </w:r>
+      <w:r>
+        <w:rPr>
+          <w:b/>
+          <w:bCs/>
+        </w:rPr>
+        <w:t xml:space="preserve"> </w:t>
+      </w:r>
+      <w:r>
+        <w:rPr>
+          <w:b/>
+          <w:bCs/>
+          <w:color w:val="7030A0"/>
+        </w:rPr>
+        <w:t>UN-EXECUTABLE</w:t>
+      </w:r>
+      <w:r>
+        <w:rPr>
+          <w:b/>
+          <w:bCs/>
+        </w:rPr>
+        <w:t xml:space="preserve"> </w:t>
+      </w:r>
+      <w:r>
+        <w:rPr>
+          <w:b/>
+          <w:bCs/>
+          <w:color w:val="00B0F0"/>
+        </w:rPr>
+        <w:t>AND</w:t>
+      </w:r>
+      <w:r>
+        <w:rPr>
+          <w:b/>
+          <w:bCs/>
+        </w:rPr>
+        <w:t xml:space="preserve"> </w:t>
+      </w:r>
+      <w:r>
+        <w:rPr>
+          <w:b/>
+          <w:bCs/>
+          <w:color w:val="7030A0"/>
+        </w:rPr>
+        <w:t>BANNED</w:t>
+      </w:r>
+      <w:r>
+        <w:rPr>
+          <w:b/>
+          <w:bCs/>
+        </w:rPr>
+        <w:t xml:space="preserve"> </w:t>
+      </w:r>
+      <w:r>
+        <w:rPr>
+          <w:b/>
+          <w:bCs/>
+          <w:color w:val="00B0F0"/>
+        </w:rPr>
+        <w:t>AND</w:t>
+      </w:r>
+      <w:r>
+        <w:rPr>
+          <w:b/>
+          <w:bCs/>
+        </w:rPr>
+        <w:t xml:space="preserve"> </w:t>
+      </w:r>
+      <w:proofErr w:type="gramStart"/>
+      <w:r>
+        <w:rPr>
+          <w:b/>
+          <w:bCs/>
+          <w:color w:val="7030A0"/>
+        </w:rPr>
+        <w:t>REDACTED</w:t>
+      </w:r>
+      <w:r>
+        <w:rPr>
+          <w:b/>
+          <w:bCs/>
+        </w:rPr>
+        <w:t>,</w:t>
+      </w:r>
+      <w:r>
+        <w:t xml:space="preserve">   </w:t>
+      </w:r>
+      <w:proofErr w:type="gramEnd"/>
+      <w:r>
+        <w:t xml:space="preserve">                                 </w:t>
       </w:r>
       <w:r>
         <w:rPr>

</xml_diff>